<commit_message>
Changed styling to light green, fixed some layouts, updated content
</commit_message>
<xml_diff>
--- a/src/content/docx/Anfahrt.docx
+++ b/src/content/docx/Anfahrt.docx
@@ -32,15 +32,7 @@
           </w:tcPr>
           <w:p>
             <w:r>
-              <w:t xml:space="preserve">Start in Wadendorf an der Brücke über die </w:t>
-            </w:r>
-            <w:proofErr w:type="spellStart"/>
-            <w:r>
-              <w:t>Wiesent</w:t>
-            </w:r>
-            <w:proofErr w:type="spellEnd"/>
-            <w:r>
-              <w:t xml:space="preserve"> in Richtung Scherleithen (westlich, leicht ansteigend)</w:t>
+              <w:t>Start in Wadendorf an der Brücke über die Wiesent in Richtung Scherleithen (westlich, leicht ansteigend)</w:t>
             </w:r>
           </w:p>
         </w:tc>
@@ -147,6 +139,20 @@
       </w:tr>
     </w:tbl>
     <w:p/>
+    <w:p>
+      <w:r>
+        <w:t xml:space="preserve">GPS (Wendeplatz): N </w:t>
+      </w:r>
+      <w:r>
+        <w:t>49.8895309,</w:t>
+      </w:r>
+      <w:r>
+        <w:t xml:space="preserve"> E </w:t>
+      </w:r>
+      <w:r>
+        <w:t>11.3135538</w:t>
+      </w:r>
+    </w:p>
     <w:sectPr>
       <w:pgSz w:w="11906" w:h="16838"/>
       <w:pgMar w:top="1417" w:right="1417" w:bottom="1134" w:left="1417" w:header="708" w:footer="708" w:gutter="0"/>

</xml_diff>

<commit_message>
Added download, optimized footer, updated content
</commit_message>
<xml_diff>
--- a/src/content/docx/Anfahrt.docx
+++ b/src/content/docx/Anfahrt.docx
@@ -57,7 +57,52 @@
           </w:tcPr>
           <w:p>
             <w:r>
-              <w:t>Nach Ortsausgang Scherleithen weiter auf Straße bis der erste Schotterweg rechts abzweigt - weiter auf Schotterweg</w:t>
+              <w:t xml:space="preserve">Nach Ortsausgang Scherleithen </w:t>
+            </w:r>
+            <w:r>
+              <w:t xml:space="preserve">so lange </w:t>
+            </w:r>
+            <w:r>
+              <w:t xml:space="preserve">weiter </w:t>
+            </w:r>
+            <w:r>
+              <w:t>der</w:t>
+            </w:r>
+            <w:r>
+              <w:t xml:space="preserve"> Straße</w:t>
+            </w:r>
+            <w:r>
+              <w:t xml:space="preserve"> folgen</w:t>
+            </w:r>
+            <w:r>
+              <w:t xml:space="preserve"> bis der erste Schotterweg rechts abzweigt</w:t>
+            </w:r>
+            <w:r>
+              <w:t xml:space="preserve"> (nicht in den asphaltierten Radweg zuvor abbiegen)</w:t>
+            </w:r>
+            <w:r>
+              <w:t xml:space="preserve"> </w:t>
+            </w:r>
+            <w:r>
+              <w:t>–</w:t>
+            </w:r>
+            <w:r>
+              <w:t xml:space="preserve"> </w:t>
+            </w:r>
+            <w:r>
+              <w:t xml:space="preserve">nun </w:t>
+            </w:r>
+            <w:r>
+              <w:t xml:space="preserve">weiter </w:t>
+            </w:r>
+            <w:r>
+              <w:t xml:space="preserve">dem </w:t>
+            </w:r>
+            <w:r>
+              <w:t>Schotterweg</w:t>
+            </w:r>
+            <w:r>
+              <w:t xml:space="preserve"> folgen</w:t>
             </w:r>
           </w:p>
         </w:tc>
@@ -82,7 +127,54 @@
           </w:tcPr>
           <w:p>
             <w:r>
-              <w:t>Nun in den ersten Schotterweg links über das Feld abbiegen, erst an- dann absteigend dem Weg folgen</w:t>
+              <w:t>I</w:t>
+            </w:r>
+            <w:r>
+              <w:t>n den ersten Schotterweg links über das Feld abbiegen</w:t>
+            </w:r>
+            <w:r>
+              <w:t xml:space="preserve"> (3 Parkplätze für Autos + Infotafel)</w:t>
+            </w:r>
+          </w:p>
+          <w:p>
+            <w:r>
+              <w:t xml:space="preserve">Ab hier bitte zu Fuß weiter (Fahrrad, Dreirad, Puky erlaubt </w:t>
+            </w:r>
+            <w:r>
+              <w:rPr>
+                <mc:AlternateContent>
+                  <mc:Choice Requires="w16se"/>
+                  <mc:Fallback>
+                    <w:rFonts w:ascii="Segoe UI Emoji" w:eastAsia="Segoe UI Emoji" w:hAnsi="Segoe UI Emoji" w:cs="Segoe UI Emoji"/>
+                  </mc:Fallback>
+                </mc:AlternateContent>
+              </w:rPr>
+              <mc:AlternateContent>
+                <mc:Choice Requires="w16se">
+                  <w16se:symEx w16se:font="Segoe UI Emoji" w16se:char="1F609"/>
+                </mc:Choice>
+                <mc:Fallback>
+                  <w:t>😉</w:t>
+                </mc:Fallback>
+              </mc:AlternateContent>
+            </w:r>
+            <w:r>
+              <w:t>):</w:t>
+            </w:r>
+            <w:r>
+              <w:t xml:space="preserve"> dem</w:t>
+            </w:r>
+            <w:r>
+              <w:t xml:space="preserve"> Schotterw</w:t>
+            </w:r>
+            <w:r>
+              <w:t>eg</w:t>
+            </w:r>
+            <w:r>
+              <w:t xml:space="preserve"> weiter in ein kleines Tal </w:t>
+            </w:r>
+            <w:r>
+              <w:t>folgen</w:t>
             </w:r>
           </w:p>
         </w:tc>
@@ -107,7 +199,13 @@
           </w:tcPr>
           <w:p>
             <w:r>
-              <w:t>Dem Schotterweg über eine Rechtskurve folgen</w:t>
+              <w:t>Dem Schotterweg</w:t>
+            </w:r>
+            <w:r>
+              <w:t xml:space="preserve"> weiter</w:t>
+            </w:r>
+            <w:r>
+              <w:t xml:space="preserve"> über eine Rechtskurve folgen</w:t>
             </w:r>
           </w:p>
         </w:tc>
@@ -132,7 +230,13 @@
           </w:tcPr>
           <w:p>
             <w:r>
-              <w:t>Bis zum geschotterten Wendepunkt weiter: Geschafft!</w:t>
+              <w:t>Bis zum geschotterten Wendepunkt</w:t>
+            </w:r>
+            <w:r>
+              <w:t xml:space="preserve"> (Parkverbot)</w:t>
+            </w:r>
+            <w:r>
+              <w:t xml:space="preserve"> weiter: Geschafft!</w:t>
             </w:r>
           </w:p>
         </w:tc>

</xml_diff>

<commit_message>
Introduced 'StyledDocx', optimized image sources, new content and styled components
</commit_message>
<xml_diff>
--- a/src/content/docx/Anfahrt.docx
+++ b/src/content/docx/Anfahrt.docx
@@ -22,6 +22,9 @@
               <w:jc w:val="center"/>
             </w:pPr>
             <w:r>
+              <w:rPr>
+                <w:color w:val="00B050"/>
+              </w:rPr>
               <w:t>Grün</w:t>
             </w:r>
           </w:p>
@@ -45,8 +48,14 @@
           <w:p>
             <w:pPr>
               <w:jc w:val="center"/>
+              <w:rPr>
+                <w:color w:val="4472C4" w:themeColor="accent1"/>
+              </w:rPr>
             </w:pPr>
             <w:r>
+              <w:rPr>
+                <w:color w:val="4472C4" w:themeColor="accent1"/>
+              </w:rPr>
               <w:t>1</w:t>
             </w:r>
           </w:p>
@@ -115,8 +124,14 @@
           <w:p>
             <w:pPr>
               <w:jc w:val="center"/>
+              <w:rPr>
+                <w:color w:val="4472C4" w:themeColor="accent1"/>
+              </w:rPr>
             </w:pPr>
             <w:r>
+              <w:rPr>
+                <w:color w:val="4472C4" w:themeColor="accent1"/>
+              </w:rPr>
               <w:t>2</w:t>
             </w:r>
           </w:p>
@@ -138,7 +153,15 @@
           </w:p>
           <w:p>
             <w:r>
-              <w:t xml:space="preserve">Ab hier bitte zu Fuß weiter (Fahrrad, Dreirad, Puky erlaubt </w:t>
+              <w:t xml:space="preserve">Ab hier bitte zu Fuß weiter (Fahrrad, Dreirad, </w:t>
+            </w:r>
+            <w:proofErr w:type="spellStart"/>
+            <w:r>
+              <w:t>Puky</w:t>
+            </w:r>
+            <w:proofErr w:type="spellEnd"/>
+            <w:r>
+              <w:t xml:space="preserve"> erlaubt </w:t>
             </w:r>
             <w:r>
               <w:rPr>
@@ -187,8 +210,14 @@
           <w:p>
             <w:pPr>
               <w:jc w:val="center"/>
+              <w:rPr>
+                <w:color w:val="4472C4" w:themeColor="accent1"/>
+              </w:rPr>
             </w:pPr>
             <w:r>
+              <w:rPr>
+                <w:color w:val="4472C4" w:themeColor="accent1"/>
+              </w:rPr>
               <w:t>3</w:t>
             </w:r>
           </w:p>
@@ -220,6 +249,9 @@
               <w:jc w:val="center"/>
             </w:pPr>
             <w:r>
+              <w:rPr>
+                <w:color w:val="FF0000"/>
+              </w:rPr>
               <w:t>Rot</w:t>
             </w:r>
           </w:p>

</xml_diff>